<commit_message>
git  log command added
</commit_message>
<xml_diff>
--- a/VCS.docx
+++ b/VCS.docx
@@ -226,6 +226,7 @@
           <w:u w:val="single"/>
         </w:rPr>
       </w:pPr>
+      <w:proofErr w:type="spellStart"/>
       <w:r>
         <w:rPr>
           <w:rFonts w:ascii="Arial Black" w:hAnsi="Arial Black"/>
@@ -237,19 +238,46 @@
           <w:u w:val="single"/>
         </w:rPr>
         <w:lastRenderedPageBreak/>
-        <w:t xml:space="preserve">Git </w:t>
-      </w:r>
-      <w:r>
-        <w:rPr>
-          <w:rFonts w:ascii="Arial Black" w:hAnsi="Arial Black"/>
-          <w:b/>
-          <w:bCs/>
-          <w:color w:val="17365D" w:themeColor="text2" w:themeShade="BF"/>
-          <w:sz w:val="24"/>
-          <w:szCs w:val="24"/>
-          <w:u w:val="single"/>
-        </w:rPr>
-        <w:t>init:</w:t>
+        <w:t>Git</w:t>
+      </w:r>
+      <w:proofErr w:type="spellEnd"/>
+      <w:r>
+        <w:rPr>
+          <w:rFonts w:ascii="Arial Black" w:hAnsi="Arial Black"/>
+          <w:b/>
+          <w:bCs/>
+          <w:color w:val="17365D" w:themeColor="text2" w:themeShade="BF"/>
+          <w:sz w:val="24"/>
+          <w:szCs w:val="24"/>
+          <w:u w:val="single"/>
+        </w:rPr>
+        <w:t xml:space="preserve"> </w:t>
+      </w:r>
+      <w:proofErr w:type="spellStart"/>
+      <w:r>
+        <w:rPr>
+          <w:rFonts w:ascii="Arial Black" w:hAnsi="Arial Black"/>
+          <w:b/>
+          <w:bCs/>
+          <w:color w:val="17365D" w:themeColor="text2" w:themeShade="BF"/>
+          <w:sz w:val="24"/>
+          <w:szCs w:val="24"/>
+          <w:u w:val="single"/>
+        </w:rPr>
+        <w:t>init</w:t>
+      </w:r>
+      <w:proofErr w:type="spellEnd"/>
+      <w:r>
+        <w:rPr>
+          <w:rFonts w:ascii="Arial Black" w:hAnsi="Arial Black"/>
+          <w:b/>
+          <w:bCs/>
+          <w:color w:val="17365D" w:themeColor="text2" w:themeShade="BF"/>
+          <w:sz w:val="24"/>
+          <w:szCs w:val="24"/>
+          <w:u w:val="single"/>
+        </w:rPr>
+        <w:t>:</w:t>
       </w:r>
     </w:p>
     <w:p>
@@ -334,17 +362,31 @@
           <w:u w:val="single"/>
         </w:rPr>
       </w:pPr>
-      <w:r>
-        <w:rPr>
-          <w:rFonts w:ascii="Arial Black" w:hAnsi="Arial Black"/>
-          <w:b/>
-          <w:bCs/>
-          <w:color w:val="17365D" w:themeColor="text2" w:themeShade="BF"/>
-          <w:sz w:val="24"/>
-          <w:szCs w:val="24"/>
-          <w:u w:val="single"/>
-        </w:rPr>
-        <w:t>Git Clone:</w:t>
+      <w:proofErr w:type="spellStart"/>
+      <w:r>
+        <w:rPr>
+          <w:rFonts w:ascii="Arial Black" w:hAnsi="Arial Black"/>
+          <w:b/>
+          <w:bCs/>
+          <w:color w:val="17365D" w:themeColor="text2" w:themeShade="BF"/>
+          <w:sz w:val="24"/>
+          <w:szCs w:val="24"/>
+          <w:u w:val="single"/>
+        </w:rPr>
+        <w:t>Git</w:t>
+      </w:r>
+      <w:proofErr w:type="spellEnd"/>
+      <w:r>
+        <w:rPr>
+          <w:rFonts w:ascii="Arial Black" w:hAnsi="Arial Black"/>
+          <w:b/>
+          <w:bCs/>
+          <w:color w:val="17365D" w:themeColor="text2" w:themeShade="BF"/>
+          <w:sz w:val="24"/>
+          <w:szCs w:val="24"/>
+          <w:u w:val="single"/>
+        </w:rPr>
+        <w:t xml:space="preserve"> Clone:</w:t>
       </w:r>
     </w:p>
     <w:p>
@@ -429,17 +471,31 @@
           <w:u w:val="single"/>
         </w:rPr>
       </w:pPr>
-      <w:r>
-        <w:rPr>
-          <w:rFonts w:ascii="Arial Black" w:hAnsi="Arial Black"/>
-          <w:b/>
-          <w:bCs/>
-          <w:color w:val="17365D" w:themeColor="text2" w:themeShade="BF"/>
-          <w:sz w:val="24"/>
-          <w:szCs w:val="24"/>
-          <w:u w:val="single"/>
-        </w:rPr>
-        <w:t>Git Add:</w:t>
+      <w:proofErr w:type="spellStart"/>
+      <w:r>
+        <w:rPr>
+          <w:rFonts w:ascii="Arial Black" w:hAnsi="Arial Black"/>
+          <w:b/>
+          <w:bCs/>
+          <w:color w:val="17365D" w:themeColor="text2" w:themeShade="BF"/>
+          <w:sz w:val="24"/>
+          <w:szCs w:val="24"/>
+          <w:u w:val="single"/>
+        </w:rPr>
+        <w:t>Git</w:t>
+      </w:r>
+      <w:proofErr w:type="spellEnd"/>
+      <w:r>
+        <w:rPr>
+          <w:rFonts w:ascii="Arial Black" w:hAnsi="Arial Black"/>
+          <w:b/>
+          <w:bCs/>
+          <w:color w:val="17365D" w:themeColor="text2" w:themeShade="BF"/>
+          <w:sz w:val="24"/>
+          <w:szCs w:val="24"/>
+          <w:u w:val="single"/>
+        </w:rPr>
+        <w:t xml:space="preserve"> Add:</w:t>
       </w:r>
     </w:p>
     <w:p>
@@ -524,17 +580,31 @@
           <w:u w:val="single"/>
         </w:rPr>
       </w:pPr>
-      <w:r>
-        <w:rPr>
-          <w:rFonts w:ascii="Arial Black" w:hAnsi="Arial Black"/>
-          <w:b/>
-          <w:bCs/>
-          <w:color w:val="17365D" w:themeColor="text2" w:themeShade="BF"/>
-          <w:sz w:val="24"/>
-          <w:szCs w:val="24"/>
-          <w:u w:val="single"/>
-        </w:rPr>
-        <w:t>Git Commit:</w:t>
+      <w:proofErr w:type="spellStart"/>
+      <w:r>
+        <w:rPr>
+          <w:rFonts w:ascii="Arial Black" w:hAnsi="Arial Black"/>
+          <w:b/>
+          <w:bCs/>
+          <w:color w:val="17365D" w:themeColor="text2" w:themeShade="BF"/>
+          <w:sz w:val="24"/>
+          <w:szCs w:val="24"/>
+          <w:u w:val="single"/>
+        </w:rPr>
+        <w:t>Git</w:t>
+      </w:r>
+      <w:proofErr w:type="spellEnd"/>
+      <w:r>
+        <w:rPr>
+          <w:rFonts w:ascii="Arial Black" w:hAnsi="Arial Black"/>
+          <w:b/>
+          <w:bCs/>
+          <w:color w:val="17365D" w:themeColor="text2" w:themeShade="BF"/>
+          <w:sz w:val="24"/>
+          <w:szCs w:val="24"/>
+          <w:u w:val="single"/>
+        </w:rPr>
+        <w:t xml:space="preserve"> Commit:</w:t>
       </w:r>
     </w:p>
     <w:p>
@@ -619,17 +689,31 @@
           <w:u w:val="single"/>
         </w:rPr>
       </w:pPr>
-      <w:r>
-        <w:rPr>
-          <w:rFonts w:ascii="Arial Black" w:hAnsi="Arial Black"/>
-          <w:b/>
-          <w:bCs/>
-          <w:color w:val="17365D" w:themeColor="text2" w:themeShade="BF"/>
-          <w:sz w:val="24"/>
-          <w:szCs w:val="24"/>
-          <w:u w:val="single"/>
-        </w:rPr>
-        <w:t>Git Status:</w:t>
+      <w:proofErr w:type="spellStart"/>
+      <w:r>
+        <w:rPr>
+          <w:rFonts w:ascii="Arial Black" w:hAnsi="Arial Black"/>
+          <w:b/>
+          <w:bCs/>
+          <w:color w:val="17365D" w:themeColor="text2" w:themeShade="BF"/>
+          <w:sz w:val="24"/>
+          <w:szCs w:val="24"/>
+          <w:u w:val="single"/>
+        </w:rPr>
+        <w:t>Git</w:t>
+      </w:r>
+      <w:proofErr w:type="spellEnd"/>
+      <w:r>
+        <w:rPr>
+          <w:rFonts w:ascii="Arial Black" w:hAnsi="Arial Black"/>
+          <w:b/>
+          <w:bCs/>
+          <w:color w:val="17365D" w:themeColor="text2" w:themeShade="BF"/>
+          <w:sz w:val="24"/>
+          <w:szCs w:val="24"/>
+          <w:u w:val="single"/>
+        </w:rPr>
+        <w:t xml:space="preserve"> Status:</w:t>
       </w:r>
     </w:p>
     <w:p>
@@ -714,17 +798,31 @@
           <w:u w:val="single"/>
         </w:rPr>
       </w:pPr>
-      <w:r>
-        <w:rPr>
-          <w:rFonts w:ascii="Arial Black" w:hAnsi="Arial Black"/>
-          <w:b/>
-          <w:bCs/>
-          <w:color w:val="17365D" w:themeColor="text2" w:themeShade="BF"/>
-          <w:sz w:val="24"/>
-          <w:szCs w:val="24"/>
-          <w:u w:val="single"/>
-        </w:rPr>
-        <w:t>Git Remote Add Origin:</w:t>
+      <w:proofErr w:type="spellStart"/>
+      <w:r>
+        <w:rPr>
+          <w:rFonts w:ascii="Arial Black" w:hAnsi="Arial Black"/>
+          <w:b/>
+          <w:bCs/>
+          <w:color w:val="17365D" w:themeColor="text2" w:themeShade="BF"/>
+          <w:sz w:val="24"/>
+          <w:szCs w:val="24"/>
+          <w:u w:val="single"/>
+        </w:rPr>
+        <w:t>Git</w:t>
+      </w:r>
+      <w:proofErr w:type="spellEnd"/>
+      <w:r>
+        <w:rPr>
+          <w:rFonts w:ascii="Arial Black" w:hAnsi="Arial Black"/>
+          <w:b/>
+          <w:bCs/>
+          <w:color w:val="17365D" w:themeColor="text2" w:themeShade="BF"/>
+          <w:sz w:val="24"/>
+          <w:szCs w:val="24"/>
+          <w:u w:val="single"/>
+        </w:rPr>
+        <w:t xml:space="preserve"> Remote Add Origin:</w:t>
       </w:r>
     </w:p>
     <w:p>
@@ -822,6 +920,7 @@
           <w:u w:val="single"/>
         </w:rPr>
       </w:pPr>
+      <w:proofErr w:type="spellStart"/>
       <w:r>
         <w:rPr>
           <w:rFonts w:ascii="Arial Black" w:hAnsi="Arial Black"/>
@@ -833,7 +932,20 @@
           <w:u w:val="single"/>
         </w:rPr>
         <w:lastRenderedPageBreak/>
-        <w:t>Git Branch:</w:t>
+        <w:t>Git</w:t>
+      </w:r>
+      <w:proofErr w:type="spellEnd"/>
+      <w:r>
+        <w:rPr>
+          <w:rFonts w:ascii="Arial Black" w:hAnsi="Arial Black"/>
+          <w:b/>
+          <w:bCs/>
+          <w:color w:val="17365D" w:themeColor="text2" w:themeShade="BF"/>
+          <w:sz w:val="24"/>
+          <w:szCs w:val="24"/>
+          <w:u w:val="single"/>
+        </w:rPr>
+        <w:t xml:space="preserve"> Branch:</w:t>
       </w:r>
     </w:p>
     <w:p>
@@ -918,17 +1030,31 @@
           <w:u w:val="single"/>
         </w:rPr>
       </w:pPr>
-      <w:r>
-        <w:rPr>
-          <w:rFonts w:ascii="Arial Black" w:hAnsi="Arial Black"/>
-          <w:b/>
-          <w:bCs/>
-          <w:color w:val="17365D" w:themeColor="text2" w:themeShade="BF"/>
-          <w:sz w:val="24"/>
-          <w:szCs w:val="24"/>
-          <w:u w:val="single"/>
-        </w:rPr>
-        <w:t>Git Push:</w:t>
+      <w:proofErr w:type="spellStart"/>
+      <w:r>
+        <w:rPr>
+          <w:rFonts w:ascii="Arial Black" w:hAnsi="Arial Black"/>
+          <w:b/>
+          <w:bCs/>
+          <w:color w:val="17365D" w:themeColor="text2" w:themeShade="BF"/>
+          <w:sz w:val="24"/>
+          <w:szCs w:val="24"/>
+          <w:u w:val="single"/>
+        </w:rPr>
+        <w:t>Git</w:t>
+      </w:r>
+      <w:proofErr w:type="spellEnd"/>
+      <w:r>
+        <w:rPr>
+          <w:rFonts w:ascii="Arial Black" w:hAnsi="Arial Black"/>
+          <w:b/>
+          <w:bCs/>
+          <w:color w:val="17365D" w:themeColor="text2" w:themeShade="BF"/>
+          <w:sz w:val="24"/>
+          <w:szCs w:val="24"/>
+          <w:u w:val="single"/>
+        </w:rPr>
+        <w:t xml:space="preserve"> Push:</w:t>
       </w:r>
     </w:p>
     <w:p>
@@ -1013,17 +1139,31 @@
           <w:u w:val="single"/>
         </w:rPr>
       </w:pPr>
-      <w:r>
-        <w:rPr>
-          <w:rFonts w:ascii="Arial Black" w:hAnsi="Arial Black"/>
-          <w:b/>
-          <w:bCs/>
-          <w:color w:val="17365D" w:themeColor="text2" w:themeShade="BF"/>
-          <w:sz w:val="24"/>
-          <w:szCs w:val="24"/>
-          <w:u w:val="single"/>
-        </w:rPr>
-        <w:t>Git Commit changes in local repository:</w:t>
+      <w:proofErr w:type="spellStart"/>
+      <w:r>
+        <w:rPr>
+          <w:rFonts w:ascii="Arial Black" w:hAnsi="Arial Black"/>
+          <w:b/>
+          <w:bCs/>
+          <w:color w:val="17365D" w:themeColor="text2" w:themeShade="BF"/>
+          <w:sz w:val="24"/>
+          <w:szCs w:val="24"/>
+          <w:u w:val="single"/>
+        </w:rPr>
+        <w:t>Git</w:t>
+      </w:r>
+      <w:proofErr w:type="spellEnd"/>
+      <w:r>
+        <w:rPr>
+          <w:rFonts w:ascii="Arial Black" w:hAnsi="Arial Black"/>
+          <w:b/>
+          <w:bCs/>
+          <w:color w:val="17365D" w:themeColor="text2" w:themeShade="BF"/>
+          <w:sz w:val="24"/>
+          <w:szCs w:val="24"/>
+          <w:u w:val="single"/>
+        </w:rPr>
+        <w:t xml:space="preserve"> Commit changes in local repository:</w:t>
       </w:r>
     </w:p>
     <w:p>
@@ -1173,6 +1313,7 @@
           <w:u w:val="single"/>
         </w:rPr>
       </w:pPr>
+      <w:proofErr w:type="spellStart"/>
       <w:r>
         <w:rPr>
           <w:rFonts w:ascii="Arial Black" w:hAnsi="Arial Black"/>
@@ -1184,32 +1325,59 @@
           <w:u w:val="single"/>
         </w:rPr>
         <w:lastRenderedPageBreak/>
-        <w:t>Git Commit changes from central repository to Local Repository:</w:t>
-      </w:r>
-    </w:p>
-    <w:p>
-      <w:pPr>
-        <w:rPr>
-          <w:rFonts w:ascii="Arial Black" w:hAnsi="Arial Black"/>
-          <w:b/>
-          <w:bCs/>
-          <w:color w:val="17365D" w:themeColor="text2" w:themeShade="BF"/>
-          <w:sz w:val="24"/>
-          <w:szCs w:val="24"/>
-          <w:u w:val="single"/>
-        </w:rPr>
-      </w:pPr>
-      <w:r>
-        <w:rPr>
-          <w:rFonts w:ascii="Arial Black" w:hAnsi="Arial Black"/>
-          <w:b/>
-          <w:bCs/>
-          <w:color w:val="17365D" w:themeColor="text2" w:themeShade="BF"/>
-          <w:sz w:val="24"/>
-          <w:szCs w:val="24"/>
-          <w:u w:val="single"/>
-        </w:rPr>
-        <w:t>1.Edit:</w:t>
+        <w:t>Git</w:t>
+      </w:r>
+      <w:proofErr w:type="spellEnd"/>
+      <w:r>
+        <w:rPr>
+          <w:rFonts w:ascii="Arial Black" w:hAnsi="Arial Black"/>
+          <w:b/>
+          <w:bCs/>
+          <w:color w:val="17365D" w:themeColor="text2" w:themeShade="BF"/>
+          <w:sz w:val="24"/>
+          <w:szCs w:val="24"/>
+          <w:u w:val="single"/>
+        </w:rPr>
+        <w:t xml:space="preserve"> Commit changes from central repository to Local Repository:</w:t>
+      </w:r>
+    </w:p>
+    <w:p>
+      <w:pPr>
+        <w:rPr>
+          <w:rFonts w:ascii="Arial Black" w:hAnsi="Arial Black"/>
+          <w:b/>
+          <w:bCs/>
+          <w:color w:val="17365D" w:themeColor="text2" w:themeShade="BF"/>
+          <w:sz w:val="24"/>
+          <w:szCs w:val="24"/>
+          <w:u w:val="single"/>
+        </w:rPr>
+      </w:pPr>
+      <w:proofErr w:type="gramStart"/>
+      <w:r>
+        <w:rPr>
+          <w:rFonts w:ascii="Arial Black" w:hAnsi="Arial Black"/>
+          <w:b/>
+          <w:bCs/>
+          <w:color w:val="17365D" w:themeColor="text2" w:themeShade="BF"/>
+          <w:sz w:val="24"/>
+          <w:szCs w:val="24"/>
+          <w:u w:val="single"/>
+        </w:rPr>
+        <w:t>1.Edit</w:t>
+      </w:r>
+      <w:proofErr w:type="gramEnd"/>
+      <w:r>
+        <w:rPr>
+          <w:rFonts w:ascii="Arial Black" w:hAnsi="Arial Black"/>
+          <w:b/>
+          <w:bCs/>
+          <w:color w:val="17365D" w:themeColor="text2" w:themeShade="BF"/>
+          <w:sz w:val="24"/>
+          <w:szCs w:val="24"/>
+          <w:u w:val="single"/>
+        </w:rPr>
+        <w:t>:</w:t>
       </w:r>
     </w:p>
     <w:p>
@@ -1307,17 +1475,31 @@
           <w:u w:val="single"/>
         </w:rPr>
       </w:pPr>
-      <w:r>
-        <w:rPr>
-          <w:rFonts w:ascii="Arial Black" w:hAnsi="Arial Black"/>
-          <w:b/>
-          <w:bCs/>
-          <w:color w:val="17365D" w:themeColor="text2" w:themeShade="BF"/>
-          <w:sz w:val="24"/>
-          <w:szCs w:val="24"/>
-          <w:u w:val="single"/>
-        </w:rPr>
-        <w:t>2.Add Changes:</w:t>
+      <w:proofErr w:type="gramStart"/>
+      <w:r>
+        <w:rPr>
+          <w:rFonts w:ascii="Arial Black" w:hAnsi="Arial Black"/>
+          <w:b/>
+          <w:bCs/>
+          <w:color w:val="17365D" w:themeColor="text2" w:themeShade="BF"/>
+          <w:sz w:val="24"/>
+          <w:szCs w:val="24"/>
+          <w:u w:val="single"/>
+        </w:rPr>
+        <w:t>2.Add</w:t>
+      </w:r>
+      <w:proofErr w:type="gramEnd"/>
+      <w:r>
+        <w:rPr>
+          <w:rFonts w:ascii="Arial Black" w:hAnsi="Arial Black"/>
+          <w:b/>
+          <w:bCs/>
+          <w:color w:val="17365D" w:themeColor="text2" w:themeShade="BF"/>
+          <w:sz w:val="24"/>
+          <w:szCs w:val="24"/>
+          <w:u w:val="single"/>
+        </w:rPr>
+        <w:t xml:space="preserve"> Changes:</w:t>
       </w:r>
     </w:p>
     <w:p>
@@ -1402,17 +1584,31 @@
           <w:u w:val="single"/>
         </w:rPr>
       </w:pPr>
-      <w:r>
-        <w:rPr>
-          <w:rFonts w:ascii="Arial Black" w:hAnsi="Arial Black"/>
-          <w:b/>
-          <w:bCs/>
-          <w:color w:val="17365D" w:themeColor="text2" w:themeShade="BF"/>
-          <w:sz w:val="24"/>
-          <w:szCs w:val="24"/>
-          <w:u w:val="single"/>
-        </w:rPr>
-        <w:t>3.Commit Changes:</w:t>
+      <w:proofErr w:type="gramStart"/>
+      <w:r>
+        <w:rPr>
+          <w:rFonts w:ascii="Arial Black" w:hAnsi="Arial Black"/>
+          <w:b/>
+          <w:bCs/>
+          <w:color w:val="17365D" w:themeColor="text2" w:themeShade="BF"/>
+          <w:sz w:val="24"/>
+          <w:szCs w:val="24"/>
+          <w:u w:val="single"/>
+        </w:rPr>
+        <w:t>3.Commit</w:t>
+      </w:r>
+      <w:proofErr w:type="gramEnd"/>
+      <w:r>
+        <w:rPr>
+          <w:rFonts w:ascii="Arial Black" w:hAnsi="Arial Black"/>
+          <w:b/>
+          <w:bCs/>
+          <w:color w:val="17365D" w:themeColor="text2" w:themeShade="BF"/>
+          <w:sz w:val="24"/>
+          <w:szCs w:val="24"/>
+          <w:u w:val="single"/>
+        </w:rPr>
+        <w:t xml:space="preserve"> Changes:</w:t>
       </w:r>
     </w:p>
     <w:p>
@@ -1523,6 +1719,7 @@
           <w:u w:val="single"/>
         </w:rPr>
       </w:pPr>
+      <w:proofErr w:type="gramStart"/>
       <w:r>
         <w:rPr>
           <w:rFonts w:ascii="Arial Black" w:hAnsi="Arial Black"/>
@@ -1534,7 +1731,20 @@
           <w:u w:val="single"/>
         </w:rPr>
         <w:lastRenderedPageBreak/>
-        <w:t>4.Pull to the local Repository:</w:t>
+        <w:t>4.Pull</w:t>
+      </w:r>
+      <w:proofErr w:type="gramEnd"/>
+      <w:r>
+        <w:rPr>
+          <w:rFonts w:ascii="Arial Black" w:hAnsi="Arial Black"/>
+          <w:b/>
+          <w:bCs/>
+          <w:color w:val="17365D" w:themeColor="text2" w:themeShade="BF"/>
+          <w:sz w:val="24"/>
+          <w:szCs w:val="24"/>
+          <w:u w:val="single"/>
+        </w:rPr>
+        <w:t xml:space="preserve"> to the local Repository:</w:t>
       </w:r>
     </w:p>
     <w:p>
@@ -1588,6 +1798,167 @@
                     <a:xfrm>
                       <a:off x="0" y="0"/>
                       <a:ext cx="4114800" cy="1898015"/>
+                    </a:xfrm>
+                    <a:prstGeom prst="rect">
+                      <a:avLst/>
+                    </a:prstGeom>
+                    <a:noFill/>
+                    <a:ln w="9525">
+                      <a:noFill/>
+                      <a:miter lim="800000"/>
+                      <a:headEnd/>
+                      <a:tailEnd/>
+                    </a:ln>
+                  </pic:spPr>
+                </pic:pic>
+              </a:graphicData>
+            </a:graphic>
+          </wp:inline>
+        </w:drawing>
+      </w:r>
+    </w:p>
+    <w:p>
+      <w:pPr>
+        <w:rPr>
+          <w:rFonts w:ascii="Arial Black" w:hAnsi="Arial Black"/>
+          <w:b/>
+          <w:bCs/>
+          <w:color w:val="17365D" w:themeColor="text2" w:themeShade="BF"/>
+          <w:sz w:val="24"/>
+          <w:szCs w:val="24"/>
+          <w:u w:val="single"/>
+        </w:rPr>
+      </w:pPr>
+      <w:proofErr w:type="spellStart"/>
+      <w:r>
+        <w:rPr>
+          <w:rFonts w:ascii="Arial Black" w:hAnsi="Arial Black"/>
+          <w:b/>
+          <w:bCs/>
+          <w:color w:val="17365D" w:themeColor="text2" w:themeShade="BF"/>
+          <w:sz w:val="24"/>
+          <w:szCs w:val="24"/>
+          <w:u w:val="single"/>
+        </w:rPr>
+        <w:t>Git</w:t>
+      </w:r>
+      <w:proofErr w:type="spellEnd"/>
+      <w:r>
+        <w:rPr>
+          <w:rFonts w:ascii="Arial Black" w:hAnsi="Arial Black"/>
+          <w:b/>
+          <w:bCs/>
+          <w:color w:val="17365D" w:themeColor="text2" w:themeShade="BF"/>
+          <w:sz w:val="24"/>
+          <w:szCs w:val="24"/>
+          <w:u w:val="single"/>
+        </w:rPr>
+        <w:t xml:space="preserve"> </w:t>
+      </w:r>
+      <w:proofErr w:type="gramStart"/>
+      <w:r>
+        <w:rPr>
+          <w:rFonts w:ascii="Arial Black" w:hAnsi="Arial Black"/>
+          <w:b/>
+          <w:bCs/>
+          <w:color w:val="17365D" w:themeColor="text2" w:themeShade="BF"/>
+          <w:sz w:val="24"/>
+          <w:szCs w:val="24"/>
+          <w:u w:val="single"/>
+        </w:rPr>
+        <w:t>log(</w:t>
+      </w:r>
+      <w:proofErr w:type="gramEnd"/>
+      <w:r>
+        <w:rPr>
+          <w:rFonts w:ascii="Arial Black" w:hAnsi="Arial Black"/>
+          <w:b/>
+          <w:bCs/>
+          <w:color w:val="17365D" w:themeColor="text2" w:themeShade="BF"/>
+          <w:sz w:val="24"/>
+          <w:szCs w:val="24"/>
+          <w:u w:val="single"/>
+        </w:rPr>
+        <w:t xml:space="preserve">to check the </w:t>
+      </w:r>
+      <w:proofErr w:type="spellStart"/>
+      <w:r>
+        <w:rPr>
+          <w:rFonts w:ascii="Arial Black" w:hAnsi="Arial Black"/>
+          <w:b/>
+          <w:bCs/>
+          <w:color w:val="17365D" w:themeColor="text2" w:themeShade="BF"/>
+          <w:sz w:val="24"/>
+          <w:szCs w:val="24"/>
+          <w:u w:val="single"/>
+        </w:rPr>
+        <w:t>activitiesthat</w:t>
+      </w:r>
+      <w:proofErr w:type="spellEnd"/>
+      <w:r>
+        <w:rPr>
+          <w:rFonts w:ascii="Arial Black" w:hAnsi="Arial Black"/>
+          <w:b/>
+          <w:bCs/>
+          <w:color w:val="17365D" w:themeColor="text2" w:themeShade="BF"/>
+          <w:sz w:val="24"/>
+          <w:szCs w:val="24"/>
+          <w:u w:val="single"/>
+        </w:rPr>
+        <w:t xml:space="preserve"> has been done)</w:t>
+      </w:r>
+    </w:p>
+    <w:p>
+      <w:pPr>
+        <w:rPr>
+          <w:rFonts w:ascii="Arial Black" w:hAnsi="Arial Black"/>
+          <w:b/>
+          <w:bCs/>
+          <w:color w:val="17365D" w:themeColor="text2" w:themeShade="BF"/>
+          <w:sz w:val="24"/>
+          <w:szCs w:val="24"/>
+          <w:u w:val="single"/>
+        </w:rPr>
+      </w:pPr>
+      <w:r>
+        <w:rPr>
+          <w:rFonts w:ascii="Arial Black" w:hAnsi="Arial Black"/>
+          <w:b/>
+          <w:bCs/>
+          <w:noProof/>
+          <w:color w:val="17365D" w:themeColor="text2" w:themeShade="BF"/>
+          <w:sz w:val="24"/>
+          <w:szCs w:val="24"/>
+          <w:u w:val="single"/>
+        </w:rPr>
+        <w:drawing>
+          <wp:inline distT="0" distB="0" distL="0" distR="0">
+            <wp:extent cx="5322570" cy="1130300"/>
+            <wp:effectExtent l="19050" t="0" r="0" b="0"/>
+            <wp:docPr id="2" name="Picture 2"/>
+            <wp:cNvGraphicFramePr>
+              <a:graphicFrameLocks xmlns:a="http://schemas.openxmlformats.org/drawingml/2006/main" noChangeAspect="1"/>
+            </wp:cNvGraphicFramePr>
+            <a:graphic xmlns:a="http://schemas.openxmlformats.org/drawingml/2006/main">
+              <a:graphicData uri="http://schemas.openxmlformats.org/drawingml/2006/picture">
+                <pic:pic xmlns:pic="http://schemas.openxmlformats.org/drawingml/2006/picture">
+                  <pic:nvPicPr>
+                    <pic:cNvPr id="0" name="Picture 2"/>
+                    <pic:cNvPicPr>
+                      <a:picLocks noChangeAspect="1" noChangeArrowheads="1"/>
+                    </pic:cNvPicPr>
+                  </pic:nvPicPr>
+                  <pic:blipFill>
+                    <a:blip r:embed="rId18"/>
+                    <a:srcRect/>
+                    <a:stretch>
+                      <a:fillRect/>
+                    </a:stretch>
+                  </pic:blipFill>
+                  <pic:spPr bwMode="auto">
+                    <a:xfrm>
+                      <a:off x="0" y="0"/>
+                      <a:ext cx="5322570" cy="1130300"/>
                     </a:xfrm>
                     <a:prstGeom prst="rect">
                       <a:avLst/>

</xml_diff>

<commit_message>
file changed branching added
</commit_message>
<xml_diff>
--- a/VCS.docx
+++ b/VCS.docx
@@ -2075,7 +2075,512 @@
     </w:p>
     <w:p>
       <w:pPr>
-        <w:jc w:val="center"/>
+        <w:rPr>
+          <w:rFonts w:ascii="Arial Black" w:hAnsi="Arial Black"/>
+          <w:b/>
+          <w:bCs/>
+          <w:color w:val="17365D" w:themeColor="text2" w:themeShade="BF"/>
+          <w:sz w:val="24"/>
+          <w:szCs w:val="24"/>
+          <w:u w:val="single"/>
+        </w:rPr>
+      </w:pPr>
+      <w:proofErr w:type="spellStart"/>
+      <w:r>
+        <w:rPr>
+          <w:rFonts w:ascii="Arial Black" w:hAnsi="Arial Black"/>
+          <w:b/>
+          <w:bCs/>
+          <w:color w:val="17365D" w:themeColor="text2" w:themeShade="BF"/>
+          <w:sz w:val="24"/>
+          <w:szCs w:val="24"/>
+          <w:u w:val="single"/>
+        </w:rPr>
+        <w:t>Git</w:t>
+      </w:r>
+      <w:proofErr w:type="spellEnd"/>
+      <w:r>
+        <w:rPr>
+          <w:rFonts w:ascii="Arial Black" w:hAnsi="Arial Black"/>
+          <w:b/>
+          <w:bCs/>
+          <w:color w:val="17365D" w:themeColor="text2" w:themeShade="BF"/>
+          <w:sz w:val="24"/>
+          <w:szCs w:val="24"/>
+          <w:u w:val="single"/>
+        </w:rPr>
+        <w:t xml:space="preserve"> Remove:</w:t>
+      </w:r>
+    </w:p>
+    <w:p>
+      <w:pPr>
+        <w:rPr>
+          <w:rFonts w:ascii="Arial Black" w:hAnsi="Arial Black"/>
+          <w:color w:val="17365D" w:themeColor="text2" w:themeShade="BF"/>
+          <w:sz w:val="24"/>
+          <w:szCs w:val="24"/>
+        </w:rPr>
+      </w:pPr>
+      <w:proofErr w:type="spellStart"/>
+      <w:proofErr w:type="gramStart"/>
+      <w:r>
+        <w:rPr>
+          <w:rFonts w:ascii="Arial Black" w:hAnsi="Arial Black"/>
+          <w:color w:val="17365D" w:themeColor="text2" w:themeShade="BF"/>
+          <w:sz w:val="24"/>
+          <w:szCs w:val="24"/>
+        </w:rPr>
+        <w:t>g</w:t>
+      </w:r>
+      <w:r>
+        <w:rPr>
+          <w:rFonts w:ascii="Arial Black" w:hAnsi="Arial Black"/>
+          <w:color w:val="17365D" w:themeColor="text2" w:themeShade="BF"/>
+          <w:sz w:val="24"/>
+          <w:szCs w:val="24"/>
+        </w:rPr>
+        <w:t>it</w:t>
+      </w:r>
+      <w:proofErr w:type="spellEnd"/>
+      <w:proofErr w:type="gramEnd"/>
+      <w:r>
+        <w:rPr>
+          <w:rFonts w:ascii="Arial Black" w:hAnsi="Arial Black"/>
+          <w:color w:val="17365D" w:themeColor="text2" w:themeShade="BF"/>
+          <w:sz w:val="24"/>
+          <w:szCs w:val="24"/>
+        </w:rPr>
+        <w:t xml:space="preserve"> </w:t>
+      </w:r>
+      <w:proofErr w:type="spellStart"/>
+      <w:r>
+        <w:rPr>
+          <w:rFonts w:ascii="Arial Black" w:hAnsi="Arial Black"/>
+          <w:color w:val="17365D" w:themeColor="text2" w:themeShade="BF"/>
+          <w:sz w:val="24"/>
+          <w:szCs w:val="24"/>
+        </w:rPr>
+        <w:t>rm</w:t>
+      </w:r>
+      <w:proofErr w:type="spellEnd"/>
+      <w:r>
+        <w:rPr>
+          <w:rFonts w:ascii="Arial Black" w:hAnsi="Arial Black"/>
+          <w:color w:val="17365D" w:themeColor="text2" w:themeShade="BF"/>
+          <w:sz w:val="24"/>
+          <w:szCs w:val="24"/>
+        </w:rPr>
+        <w:t xml:space="preserve"> filename</w:t>
+      </w:r>
+      <w:r>
+        <w:rPr>
+          <w:rFonts w:ascii="Arial Black" w:hAnsi="Arial Black"/>
+          <w:color w:val="17365D" w:themeColor="text2" w:themeShade="BF"/>
+          <w:sz w:val="24"/>
+          <w:szCs w:val="24"/>
+        </w:rPr>
+        <w:t xml:space="preserve"> is used to remove any file.</w:t>
+      </w:r>
+    </w:p>
+    <w:p>
+      <w:pPr>
+        <w:rPr>
+          <w:rFonts w:ascii="Arial Black" w:hAnsi="Arial Black"/>
+          <w:b/>
+          <w:bCs/>
+          <w:color w:val="17365D" w:themeColor="text2" w:themeShade="BF"/>
+          <w:sz w:val="24"/>
+          <w:szCs w:val="24"/>
+          <w:u w:val="single"/>
+        </w:rPr>
+      </w:pPr>
+    </w:p>
+    <w:p>
+      <w:pPr>
+        <w:rPr>
+          <w:rFonts w:ascii="Arial Black" w:hAnsi="Arial Black"/>
+          <w:b/>
+          <w:bCs/>
+          <w:color w:val="17365D" w:themeColor="text2" w:themeShade="BF"/>
+          <w:sz w:val="24"/>
+          <w:szCs w:val="24"/>
+          <w:u w:val="single"/>
+        </w:rPr>
+      </w:pPr>
+    </w:p>
+    <w:p>
+      <w:pPr>
+        <w:rPr>
+          <w:rFonts w:ascii="Arial Black" w:hAnsi="Arial Black"/>
+          <w:b/>
+          <w:bCs/>
+          <w:color w:val="17365D" w:themeColor="text2" w:themeShade="BF"/>
+          <w:sz w:val="24"/>
+          <w:szCs w:val="24"/>
+          <w:u w:val="single"/>
+        </w:rPr>
+      </w:pPr>
+      <w:r>
+        <w:rPr>
+          <w:rFonts w:ascii="Arial Black" w:hAnsi="Arial Black"/>
+          <w:b/>
+          <w:bCs/>
+          <w:color w:val="17365D" w:themeColor="text2" w:themeShade="BF"/>
+          <w:sz w:val="24"/>
+          <w:szCs w:val="24"/>
+          <w:u w:val="single"/>
+        </w:rPr>
+        <w:lastRenderedPageBreak/>
+        <w:t>Branching:</w:t>
+      </w:r>
+      <w:r>
+        <w:rPr>
+          <w:rFonts w:ascii="Arial Black" w:hAnsi="Arial Black"/>
+          <w:b/>
+          <w:bCs/>
+          <w:color w:val="17365D" w:themeColor="text2" w:themeShade="BF"/>
+          <w:sz w:val="24"/>
+          <w:szCs w:val="24"/>
+          <w:u w:val="single"/>
+        </w:rPr>
+        <w:t xml:space="preserve"> </w:t>
+      </w:r>
+    </w:p>
+    <w:p>
+      <w:pPr>
+        <w:rPr>
+          <w:rFonts w:ascii="Arial Black" w:hAnsi="Arial Black"/>
+          <w:b/>
+          <w:bCs/>
+          <w:color w:val="17365D" w:themeColor="text2" w:themeShade="BF"/>
+          <w:sz w:val="24"/>
+          <w:szCs w:val="24"/>
+          <w:u w:val="single"/>
+        </w:rPr>
+      </w:pPr>
+      <w:r>
+        <w:rPr>
+          <w:rFonts w:ascii="Arial Black" w:hAnsi="Arial Black"/>
+          <w:b/>
+          <w:bCs/>
+          <w:noProof/>
+          <w:color w:val="17365D" w:themeColor="text2" w:themeShade="BF"/>
+          <w:sz w:val="24"/>
+          <w:szCs w:val="24"/>
+          <w:u w:val="single"/>
+        </w:rPr>
+        <w:drawing>
+          <wp:inline distT="0" distB="0" distL="0" distR="0">
+            <wp:extent cx="4459605" cy="603885"/>
+            <wp:effectExtent l="19050" t="0" r="0" b="0"/>
+            <wp:docPr id="8" name="Picture 8"/>
+            <wp:cNvGraphicFramePr>
+              <a:graphicFrameLocks xmlns:a="http://schemas.openxmlformats.org/drawingml/2006/main" noChangeAspect="1"/>
+            </wp:cNvGraphicFramePr>
+            <a:graphic xmlns:a="http://schemas.openxmlformats.org/drawingml/2006/main">
+              <a:graphicData uri="http://schemas.openxmlformats.org/drawingml/2006/picture">
+                <pic:pic xmlns:pic="http://schemas.openxmlformats.org/drawingml/2006/picture">
+                  <pic:nvPicPr>
+                    <pic:cNvPr id="0" name="Picture 8"/>
+                    <pic:cNvPicPr>
+                      <a:picLocks noChangeAspect="1" noChangeArrowheads="1"/>
+                    </pic:cNvPicPr>
+                  </pic:nvPicPr>
+                  <pic:blipFill>
+                    <a:blip r:embed="rId20"/>
+                    <a:srcRect/>
+                    <a:stretch>
+                      <a:fillRect/>
+                    </a:stretch>
+                  </pic:blipFill>
+                  <pic:spPr bwMode="auto">
+                    <a:xfrm>
+                      <a:off x="0" y="0"/>
+                      <a:ext cx="4459605" cy="603885"/>
+                    </a:xfrm>
+                    <a:prstGeom prst="rect">
+                      <a:avLst/>
+                    </a:prstGeom>
+                    <a:noFill/>
+                    <a:ln w="9525">
+                      <a:noFill/>
+                      <a:miter lim="800000"/>
+                      <a:headEnd/>
+                      <a:tailEnd/>
+                    </a:ln>
+                  </pic:spPr>
+                </pic:pic>
+              </a:graphicData>
+            </a:graphic>
+          </wp:inline>
+        </w:drawing>
+      </w:r>
+    </w:p>
+    <w:p>
+      <w:pPr>
+        <w:rPr>
+          <w:rFonts w:ascii="Arial Black" w:hAnsi="Arial Black"/>
+          <w:b/>
+          <w:bCs/>
+          <w:color w:val="17365D" w:themeColor="text2" w:themeShade="BF"/>
+          <w:sz w:val="24"/>
+          <w:szCs w:val="24"/>
+          <w:u w:val="single"/>
+        </w:rPr>
+      </w:pPr>
+      <w:r>
+        <w:rPr>
+          <w:rFonts w:ascii="Arial Black" w:hAnsi="Arial Black"/>
+          <w:b/>
+          <w:bCs/>
+          <w:noProof/>
+          <w:color w:val="17365D" w:themeColor="text2" w:themeShade="BF"/>
+          <w:sz w:val="24"/>
+          <w:szCs w:val="24"/>
+          <w:u w:val="single"/>
+        </w:rPr>
+        <w:drawing>
+          <wp:inline distT="0" distB="0" distL="0" distR="0">
+            <wp:extent cx="4925695" cy="526415"/>
+            <wp:effectExtent l="19050" t="0" r="8255" b="0"/>
+            <wp:docPr id="11" name="Picture 11"/>
+            <wp:cNvGraphicFramePr>
+              <a:graphicFrameLocks xmlns:a="http://schemas.openxmlformats.org/drawingml/2006/main" noChangeAspect="1"/>
+            </wp:cNvGraphicFramePr>
+            <a:graphic xmlns:a="http://schemas.openxmlformats.org/drawingml/2006/main">
+              <a:graphicData uri="http://schemas.openxmlformats.org/drawingml/2006/picture">
+                <pic:pic xmlns:pic="http://schemas.openxmlformats.org/drawingml/2006/picture">
+                  <pic:nvPicPr>
+                    <pic:cNvPr id="0" name="Picture 11"/>
+                    <pic:cNvPicPr>
+                      <a:picLocks noChangeAspect="1" noChangeArrowheads="1"/>
+                    </pic:cNvPicPr>
+                  </pic:nvPicPr>
+                  <pic:blipFill>
+                    <a:blip r:embed="rId21"/>
+                    <a:srcRect/>
+                    <a:stretch>
+                      <a:fillRect/>
+                    </a:stretch>
+                  </pic:blipFill>
+                  <pic:spPr bwMode="auto">
+                    <a:xfrm>
+                      <a:off x="0" y="0"/>
+                      <a:ext cx="4925695" cy="526415"/>
+                    </a:xfrm>
+                    <a:prstGeom prst="rect">
+                      <a:avLst/>
+                    </a:prstGeom>
+                    <a:noFill/>
+                    <a:ln w="9525">
+                      <a:noFill/>
+                      <a:miter lim="800000"/>
+                      <a:headEnd/>
+                      <a:tailEnd/>
+                    </a:ln>
+                  </pic:spPr>
+                </pic:pic>
+              </a:graphicData>
+            </a:graphic>
+          </wp:inline>
+        </w:drawing>
+      </w:r>
+    </w:p>
+    <w:p>
+      <w:pPr>
+        <w:rPr>
+          <w:rFonts w:ascii="Arial Black" w:hAnsi="Arial Black"/>
+          <w:b/>
+          <w:bCs/>
+          <w:color w:val="17365D" w:themeColor="text2" w:themeShade="BF"/>
+          <w:sz w:val="24"/>
+          <w:szCs w:val="24"/>
+          <w:u w:val="single"/>
+        </w:rPr>
+      </w:pPr>
+      <w:r>
+        <w:rPr>
+          <w:rFonts w:ascii="Arial Black" w:hAnsi="Arial Black"/>
+          <w:b/>
+          <w:bCs/>
+          <w:noProof/>
+          <w:color w:val="17365D" w:themeColor="text2" w:themeShade="BF"/>
+          <w:sz w:val="24"/>
+          <w:szCs w:val="24"/>
+          <w:u w:val="single"/>
+        </w:rPr>
+        <w:drawing>
+          <wp:inline distT="0" distB="0" distL="0" distR="0">
+            <wp:extent cx="4805045" cy="733425"/>
+            <wp:effectExtent l="19050" t="0" r="0" b="0"/>
+            <wp:docPr id="14" name="Picture 14"/>
+            <wp:cNvGraphicFramePr>
+              <a:graphicFrameLocks xmlns:a="http://schemas.openxmlformats.org/drawingml/2006/main" noChangeAspect="1"/>
+            </wp:cNvGraphicFramePr>
+            <a:graphic xmlns:a="http://schemas.openxmlformats.org/drawingml/2006/main">
+              <a:graphicData uri="http://schemas.openxmlformats.org/drawingml/2006/picture">
+                <pic:pic xmlns:pic="http://schemas.openxmlformats.org/drawingml/2006/picture">
+                  <pic:nvPicPr>
+                    <pic:cNvPr id="0" name="Picture 14"/>
+                    <pic:cNvPicPr>
+                      <a:picLocks noChangeAspect="1" noChangeArrowheads="1"/>
+                    </pic:cNvPicPr>
+                  </pic:nvPicPr>
+                  <pic:blipFill>
+                    <a:blip r:embed="rId22"/>
+                    <a:srcRect/>
+                    <a:stretch>
+                      <a:fillRect/>
+                    </a:stretch>
+                  </pic:blipFill>
+                  <pic:spPr bwMode="auto">
+                    <a:xfrm>
+                      <a:off x="0" y="0"/>
+                      <a:ext cx="4805045" cy="733425"/>
+                    </a:xfrm>
+                    <a:prstGeom prst="rect">
+                      <a:avLst/>
+                    </a:prstGeom>
+                    <a:noFill/>
+                    <a:ln w="9525">
+                      <a:noFill/>
+                      <a:miter lim="800000"/>
+                      <a:headEnd/>
+                      <a:tailEnd/>
+                    </a:ln>
+                  </pic:spPr>
+                </pic:pic>
+              </a:graphicData>
+            </a:graphic>
+          </wp:inline>
+        </w:drawing>
+      </w:r>
+    </w:p>
+    <w:p>
+      <w:pPr>
+        <w:rPr>
+          <w:rFonts w:ascii="Arial Black" w:hAnsi="Arial Black"/>
+          <w:b/>
+          <w:bCs/>
+          <w:color w:val="17365D" w:themeColor="text2" w:themeShade="BF"/>
+          <w:sz w:val="24"/>
+          <w:szCs w:val="24"/>
+          <w:u w:val="single"/>
+        </w:rPr>
+      </w:pPr>
+      <w:proofErr w:type="spellStart"/>
+      <w:proofErr w:type="gramStart"/>
+      <w:r>
+        <w:rPr>
+          <w:rFonts w:ascii="Arial Black" w:hAnsi="Arial Black"/>
+          <w:b/>
+          <w:bCs/>
+          <w:color w:val="17365D" w:themeColor="text2" w:themeShade="BF"/>
+          <w:sz w:val="24"/>
+          <w:szCs w:val="24"/>
+          <w:u w:val="single"/>
+        </w:rPr>
+        <w:t>Git</w:t>
+      </w:r>
+      <w:proofErr w:type="spellEnd"/>
+      <w:r>
+        <w:rPr>
+          <w:rFonts w:ascii="Arial Black" w:hAnsi="Arial Black"/>
+          <w:b/>
+          <w:bCs/>
+          <w:color w:val="17365D" w:themeColor="text2" w:themeShade="BF"/>
+          <w:sz w:val="24"/>
+          <w:szCs w:val="24"/>
+          <w:u w:val="single"/>
+        </w:rPr>
+        <w:t xml:space="preserve">  commit</w:t>
+      </w:r>
+      <w:proofErr w:type="gramEnd"/>
+      <w:r>
+        <w:rPr>
+          <w:rFonts w:ascii="Arial Black" w:hAnsi="Arial Black"/>
+          <w:b/>
+          <w:bCs/>
+          <w:color w:val="17365D" w:themeColor="text2" w:themeShade="BF"/>
+          <w:sz w:val="24"/>
+          <w:szCs w:val="24"/>
+          <w:u w:val="single"/>
+        </w:rPr>
+        <w:t xml:space="preserve"> –am “ ”(to implement add and commit in same line):</w:t>
+      </w:r>
+    </w:p>
+    <w:p>
+      <w:pPr>
+        <w:rPr>
+          <w:rFonts w:ascii="Arial Black" w:hAnsi="Arial Black"/>
+          <w:b/>
+          <w:bCs/>
+          <w:color w:val="17365D" w:themeColor="text2" w:themeShade="BF"/>
+          <w:sz w:val="24"/>
+          <w:szCs w:val="24"/>
+          <w:u w:val="single"/>
+        </w:rPr>
+      </w:pPr>
+      <w:r>
+        <w:rPr>
+          <w:rFonts w:ascii="Arial Black" w:hAnsi="Arial Black"/>
+          <w:b/>
+          <w:bCs/>
+          <w:noProof/>
+          <w:color w:val="17365D" w:themeColor="text2" w:themeShade="BF"/>
+          <w:sz w:val="24"/>
+          <w:szCs w:val="24"/>
+          <w:u w:val="single"/>
+        </w:rPr>
+        <w:drawing>
+          <wp:inline distT="0" distB="0" distL="0" distR="0">
+            <wp:extent cx="5313680" cy="673100"/>
+            <wp:effectExtent l="19050" t="0" r="1270" b="0"/>
+            <wp:docPr id="17" name="Picture 17"/>
+            <wp:cNvGraphicFramePr>
+              <a:graphicFrameLocks xmlns:a="http://schemas.openxmlformats.org/drawingml/2006/main" noChangeAspect="1"/>
+            </wp:cNvGraphicFramePr>
+            <a:graphic xmlns:a="http://schemas.openxmlformats.org/drawingml/2006/main">
+              <a:graphicData uri="http://schemas.openxmlformats.org/drawingml/2006/picture">
+                <pic:pic xmlns:pic="http://schemas.openxmlformats.org/drawingml/2006/picture">
+                  <pic:nvPicPr>
+                    <pic:cNvPr id="0" name="Picture 17"/>
+                    <pic:cNvPicPr>
+                      <a:picLocks noChangeAspect="1" noChangeArrowheads="1"/>
+                    </pic:cNvPicPr>
+                  </pic:nvPicPr>
+                  <pic:blipFill>
+                    <a:blip r:embed="rId23"/>
+                    <a:srcRect/>
+                    <a:stretch>
+                      <a:fillRect/>
+                    </a:stretch>
+                  </pic:blipFill>
+                  <pic:spPr bwMode="auto">
+                    <a:xfrm>
+                      <a:off x="0" y="0"/>
+                      <a:ext cx="5313680" cy="673100"/>
+                    </a:xfrm>
+                    <a:prstGeom prst="rect">
+                      <a:avLst/>
+                    </a:prstGeom>
+                    <a:noFill/>
+                    <a:ln w="9525">
+                      <a:noFill/>
+                      <a:miter lim="800000"/>
+                      <a:headEnd/>
+                      <a:tailEnd/>
+                    </a:ln>
+                  </pic:spPr>
+                </pic:pic>
+              </a:graphicData>
+            </a:graphic>
+          </wp:inline>
+        </w:drawing>
+      </w:r>
+    </w:p>
+    <w:p>
+      <w:pPr>
         <w:rPr>
           <w:rFonts w:ascii="Arial Black" w:hAnsi="Arial Black"/>
           <w:b/>

</xml_diff>